<commit_message>
Added images, references + changes to product details and planning
</commit_message>
<xml_diff>
--- a/planning.docx
+++ b/planning.docx
@@ -204,7 +204,12 @@
       </w:r>
       <w:proofErr w:type="spellEnd"/>
       <w:r>
-        <w:t>” which will have a form that the user will have to fill out. This form will also have safety features such as confirming your password and choosing an original username. You will be able to sign up to an account with H</w:t>
+        <w:t>” which will have a form that the user will have to fill out. This form will also have safety features such as confirming your password and choosing an original u</w:t>
+      </w:r>
+      <w:bookmarkStart w:id="0" w:name="_GoBack"/>
+      <w:bookmarkEnd w:id="0"/>
+      <w:r>
+        <w:t>sername. You will be able to sign up to an account with H</w:t>
       </w:r>
       <w:r>
         <w:rPr>
@@ -374,13 +379,7 @@
         <w:t xml:space="preserve"> For compatibility testing I will also use</w:t>
       </w:r>
       <w:r>
-        <w:t xml:space="preserve"> </w:t>
-      </w:r>
-      <w:r>
-        <w:t>Mozilla Firefox</w:t>
-      </w:r>
-      <w:r>
-        <w:t>,</w:t>
+        <w:t xml:space="preserve"> Mozilla Firefox,</w:t>
       </w:r>
       <w:r>
         <w:t xml:space="preserve"> Google Chrome</w:t>
@@ -404,8 +403,6 @@
       <w:r>
         <w:t xml:space="preserve">Firefox, </w:t>
       </w:r>
-      <w:bookmarkStart w:id="0" w:name="_GoBack"/>
-      <w:bookmarkEnd w:id="0"/>
       <w:r>
         <w:t>Chrome</w:t>
       </w:r>
@@ -472,17 +469,37 @@
         <w:t>Programming</w:t>
       </w:r>
       <w:r>
-        <w:t xml:space="preserve"> – Sublime Text 3</w:t>
+        <w:t xml:space="preserve"> – </w:t>
+      </w:r>
+      <w:r>
+        <w:t>atom.io</w:t>
       </w:r>
       <w:r>
         <w:t>.</w:t>
       </w:r>
       <w:r>
         <w:br/>
-        <w:t>I will use Sublime Text 3 because it is the best text-editor software that I have used so far. It is very light-weight</w:t>
+        <w:t xml:space="preserve">I will use </w:t>
+      </w:r>
+      <w:r>
+        <w:t>atom.io</w:t>
+      </w:r>
+      <w:r>
+        <w:t xml:space="preserve"> because it is the best text-editor software that I have used so far. It is very light-weight</w:t>
       </w:r>
       <w:r>
         <w:t>, has an intuitive design and best of all, it works!</w:t>
+      </w:r>
+      <w:r>
+        <w:t xml:space="preserve"> </w:t>
+      </w:r>
+      <w:proofErr w:type="gramStart"/>
+      <w:r>
+        <w:t>Also</w:t>
+      </w:r>
+      <w:proofErr w:type="gramEnd"/>
+      <w:r>
+        <w:t xml:space="preserve"> it has super cool packages which Sublime doesn’t have. R I P</w:t>
       </w:r>
     </w:p>
     <w:p>
@@ -504,6 +521,12 @@
       </w:r>
       <w:r>
         <w:t>editing tasks, because I cannot use Photos for more than cropping and light editing.</w:t>
+      </w:r>
+      <w:r>
+        <w:t xml:space="preserve"> </w:t>
+      </w:r>
+      <w:r>
+        <w:t>I will use PS instead of GIMP because I don’t know how to use GIMP.</w:t>
       </w:r>
     </w:p>
     <w:p>

</xml_diff>

<commit_message>
CSS, homepage and planning doc
This is the css file that controls the css, along with the
index/homepage and edits made to the planning doc.
</commit_message>
<xml_diff>
--- a/planning.docx
+++ b/planning.docx
@@ -204,12 +204,7 @@
       </w:r>
       <w:proofErr w:type="spellEnd"/>
       <w:r>
-        <w:t>” which will have a form that the user will have to fill out. This form will also have safety features such as confirming your password and choosing an original u</w:t>
-      </w:r>
-      <w:bookmarkStart w:id="0" w:name="_GoBack"/>
-      <w:bookmarkEnd w:id="0"/>
-      <w:r>
-        <w:t>sername. You will be able to sign up to an account with H</w:t>
+        <w:t>” which will have a form that the user will have to fill out. This form will also have safety features such as confirming your password and choosing an original username. You will be able to sign up to an account with H</w:t>
       </w:r>
       <w:r>
         <w:rPr>
@@ -373,16 +368,22 @@
         <w:t xml:space="preserve"> – primarily</w:t>
       </w:r>
       <w:r>
-        <w:t xml:space="preserve"> Brave.</w:t>
+        <w:t xml:space="preserve"> </w:t>
+      </w:r>
+      <w:r>
+        <w:t>Mozilla Firefox</w:t>
+      </w:r>
+      <w:r>
+        <w:t>.</w:t>
       </w:r>
       <w:r>
         <w:t xml:space="preserve"> For compatibility testing I will also use</w:t>
       </w:r>
       <w:r>
-        <w:t xml:space="preserve"> Mozilla Firefox,</w:t>
-      </w:r>
-      <w:r>
-        <w:t xml:space="preserve"> Google Chrome</w:t>
+        <w:t xml:space="preserve"> </w:t>
+      </w:r>
+      <w:r>
+        <w:t>Google Chrome</w:t>
       </w:r>
       <w:r>
         <w:t>, Internet Explorer</w:t>
@@ -395,16 +396,40 @@
         <w:t xml:space="preserve">I will primarily use </w:t>
       </w:r>
       <w:r>
-        <w:t>Brave</w:t>
-      </w:r>
-      <w:r>
-        <w:t xml:space="preserve"> to view my website because it my default web browser. I will use </w:t>
-      </w:r>
-      <w:r>
-        <w:t xml:space="preserve">Firefox, </w:t>
-      </w:r>
-      <w:r>
-        <w:t>Chrome</w:t>
+        <w:t>Firefox</w:t>
+      </w:r>
+      <w:r>
+        <w:t xml:space="preserve"> to view my website because it</w:t>
+      </w:r>
+      <w:r>
+        <w:t xml:space="preserve"> is</w:t>
+      </w:r>
+      <w:r>
+        <w:t xml:space="preserve"> my default web browser</w:t>
+      </w:r>
+      <w:r>
+        <w:t>, due to being lighter on CPU and RAM usage (in my experience)</w:t>
+      </w:r>
+      <w:r>
+        <w:t xml:space="preserve"> than Chrome </w:t>
+      </w:r>
+      <w:r>
+        <w:t>(my previous browser)</w:t>
+      </w:r>
+      <w:r>
+        <w:t>.</w:t>
+      </w:r>
+      <w:r>
+        <w:t xml:space="preserve"> Aside from that, it is no different from Chrome, although it has less extensions, however, has </w:t>
+      </w:r>
+      <w:r>
+        <w:t>all</w:t>
+      </w:r>
+      <w:r>
+        <w:t xml:space="preserve"> the extensions that I need.</w:t>
+      </w:r>
+      <w:r>
+        <w:t xml:space="preserve"> I will use Chrome</w:t>
       </w:r>
       <w:r>
         <w:t>, IE</w:t>
@@ -420,6 +445,21 @@
       </w:r>
       <w:r>
         <w:t>.</w:t>
+      </w:r>
+      <w:r>
+        <w:t xml:space="preserve"> </w:t>
+      </w:r>
+      <w:r>
+        <w:t>Also,</w:t>
+      </w:r>
+      <w:r>
+        <w:t xml:space="preserve"> </w:t>
+      </w:r>
+      <w:r>
+        <w:t>all</w:t>
+      </w:r>
+      <w:r>
+        <w:t xml:space="preserve"> these browsers are free to use.</w:t>
       </w:r>
     </w:p>
     <w:p>
@@ -427,7 +467,7 @@
         <w:rPr>
           <w:rStyle w:val="Heading2Char"/>
         </w:rPr>
-        <w:t>Running the database</w:t>
+        <w:t>Virtualised server</w:t>
       </w:r>
       <w:r>
         <w:t xml:space="preserve"> – XAMPP</w:t>
@@ -438,6 +478,95 @@
       <w:r>
         <w:br/>
         <w:t>I will use XAMPP since that’s what the teachers recommended and it seems to work so far.</w:t>
+      </w:r>
+      <w:r>
+        <w:t xml:space="preserve"> </w:t>
+      </w:r>
+      <w:r>
+        <w:t xml:space="preserve">XAMPP is regularly updated to the latest releases of </w:t>
+      </w:r>
+      <w:r>
+        <w:t>Apache</w:t>
+      </w:r>
+      <w:r>
+        <w:t xml:space="preserve">, </w:t>
+      </w:r>
+      <w:r>
+        <w:t>MariaDB</w:t>
+      </w:r>
+      <w:r>
+        <w:t xml:space="preserve">, </w:t>
+      </w:r>
+      <w:r>
+        <w:t>PHP</w:t>
+      </w:r>
+      <w:r>
+        <w:t xml:space="preserve"> and </w:t>
+      </w:r>
+      <w:r>
+        <w:t>Perl</w:t>
+      </w:r>
+      <w:r>
+        <w:t xml:space="preserve">. It also comes with </w:t>
+      </w:r>
+      <w:r>
+        <w:t>several</w:t>
+      </w:r>
+      <w:r>
+        <w:t xml:space="preserve"> other modules including </w:t>
+      </w:r>
+      <w:r>
+        <w:t>OpenSSL</w:t>
+      </w:r>
+      <w:r>
+        <w:t xml:space="preserve">, </w:t>
+      </w:r>
+      <w:r>
+        <w:t>phpMyAdmin</w:t>
+      </w:r>
+      <w:r>
+        <w:t xml:space="preserve"> (which is what we will use for the database)</w:t>
+      </w:r>
+      <w:r>
+        <w:t xml:space="preserve">, </w:t>
+      </w:r>
+      <w:proofErr w:type="spellStart"/>
+      <w:r>
+        <w:t>MediaWiki</w:t>
+      </w:r>
+      <w:proofErr w:type="spellEnd"/>
+      <w:r>
+        <w:t xml:space="preserve">, </w:t>
+      </w:r>
+      <w:r>
+        <w:t>Joomla</w:t>
+      </w:r>
+      <w:r>
+        <w:t xml:space="preserve">, </w:t>
+      </w:r>
+      <w:r>
+        <w:t>WordPress</w:t>
+      </w:r>
+      <w:r>
+        <w:t xml:space="preserve"> and more</w:t>
+      </w:r>
+      <w:r>
+        <w:t>.</w:t>
+      </w:r>
+      <w:r>
+        <w:t xml:space="preserve"> Self-contained, multiple instances of XAMPP can exist on a single computer, and any given instance can be copied from one computer to </w:t>
+      </w:r>
+      <w:r>
+        <w:t xml:space="preserve">another. </w:t>
+      </w:r>
+      <w:r>
+        <w:t>XAMPP is offered in both a full and a standard version (Smaller version)</w:t>
+      </w:r>
+      <w:r>
+        <w:t>.</w:t>
+      </w:r>
+      <w:r>
+        <w:t xml:space="preserve"> We are using phpMyAdmin, which XAMPP supports, therefore making it my virtualised server of choice.</w:t>
       </w:r>
     </w:p>
     <w:p>
@@ -445,61 +574,169 @@
         <w:rPr>
           <w:rStyle w:val="Heading2Char"/>
         </w:rPr>
-        <w:t>Maintaining the database</w:t>
-      </w:r>
-      <w:r>
-        <w:t xml:space="preserve"> – phpMyAdmin</w:t>
+        <w:t>Code editor</w:t>
+      </w:r>
+      <w:r>
+        <w:t xml:space="preserve"> – </w:t>
+      </w:r>
+      <w:r>
+        <w:t>atom.io</w:t>
       </w:r>
       <w:r>
         <w:t>.</w:t>
       </w:r>
       <w:r>
         <w:br/>
-        <w:t>I will use phpMyAdmin for the same reasons as XAMPP</w:t>
-      </w:r>
-      <w:r>
-        <w:t>.</w:t>
-      </w:r>
-    </w:p>
-    <w:p>
+        <w:t xml:space="preserve">I will use </w:t>
+      </w:r>
+      <w:r>
+        <w:t>atom.io</w:t>
+      </w:r>
+      <w:r>
+        <w:t xml:space="preserve"> because it is the best text-editor software that I have used so far. It is very light-weight</w:t>
+      </w:r>
+      <w:r>
+        <w:t>, has an intuitive design and best of all, it works!</w:t>
+      </w:r>
+      <w:r>
+        <w:t xml:space="preserve"> </w:t>
+      </w:r>
+      <w:r>
+        <w:t>Also,</w:t>
+      </w:r>
+      <w:r>
+        <w:t xml:space="preserve"> it has super cool packages which </w:t>
+      </w:r>
+      <w:r>
+        <w:t>you can download to personalise the code editor for your needs. For example, you could add an in-built browser allowing you to preview your website without opening an actual. You can also customise the layout of atom.io</w:t>
+      </w:r>
+      <w:r>
+        <w:t xml:space="preserve"> (split screens top/sides/bottom), customise </w:t>
+      </w:r>
+      <w:r>
+        <w:t>your</w:t>
+      </w:r>
+      <w:r>
+        <w:t xml:space="preserve"> theme/colours to make the design more appealing and even download other people’s designs.</w:t>
+      </w:r>
+      <w:r>
+        <w:t xml:space="preserve"> </w:t>
+      </w:r>
+      <w:r>
+        <w:t>a</w:t>
+      </w:r>
+      <w:r>
+        <w:t>tom.io also has a CSS, HTML5 and PHP library which will be useful for writing code.</w:t>
+      </w:r>
+      <w:r>
+        <w:t xml:space="preserve"> It can also push to </w:t>
+      </w:r>
+      <w:r>
+        <w:t>G</w:t>
+      </w:r>
+      <w:r>
+        <w:t xml:space="preserve">it without needing to open up </w:t>
+      </w:r>
+      <w:proofErr w:type="spellStart"/>
+      <w:r>
+        <w:t>Github</w:t>
+      </w:r>
+      <w:proofErr w:type="spellEnd"/>
+      <w:r>
+        <w:t xml:space="preserve">, which will be very useful for me since I will be using </w:t>
+      </w:r>
+      <w:r>
+        <w:t>G</w:t>
+      </w:r>
+      <w:r>
+        <w:t>it as my log.</w:t>
+      </w:r>
+    </w:p>
+    <w:p>
+      <w:pPr>
+        <w:rPr>
+          <w:rStyle w:val="Heading2Char"/>
+          <w:rFonts w:asciiTheme="minorHAnsi" w:eastAsiaTheme="minorEastAsia" w:hAnsiTheme="minorHAnsi" w:cstheme="minorBidi"/>
+          <w:color w:val="auto"/>
+          <w:sz w:val="22"/>
+          <w:szCs w:val="22"/>
+        </w:rPr>
+      </w:pPr>
       <w:r>
         <w:rPr>
           <w:rStyle w:val="Heading2Char"/>
         </w:rPr>
-        <w:t>Programming</w:t>
+        <w:lastRenderedPageBreak/>
+        <w:t>Log</w:t>
       </w:r>
       <w:r>
         <w:t xml:space="preserve"> – </w:t>
       </w:r>
       <w:r>
-        <w:t>atom.io</w:t>
+        <w:t>G</w:t>
+      </w:r>
+      <w:r>
+        <w:t>i</w:t>
+      </w:r>
+      <w:r>
+        <w:t>t</w:t>
+      </w:r>
+      <w:r>
+        <w:br/>
+        <w:t xml:space="preserve">I will use Git as my log because </w:t>
+      </w:r>
+      <w:r>
+        <w:t xml:space="preserve">it synchronises with atom.io </w:t>
+      </w:r>
+      <w:r>
+        <w:t>and</w:t>
+      </w:r>
+      <w:r>
+        <w:t xml:space="preserve"> makes it very clear where I made changes to my documents.</w:t>
+      </w:r>
+      <w:r>
+        <w:t xml:space="preserve"> It also allows Josh and Johnson to pull my files straight from my repository without me needing to email them.</w:t>
+      </w:r>
+      <w:r>
+        <w:t xml:space="preserve"> And if I ever need/want to edit the files on a different platform I can just pull the files from my repository and being editing. Git also allows me to add comments and descriptions describing my changes, which is w</w:t>
+      </w:r>
+      <w:r>
+        <w:t>hat I need to do for my log. It also has t</w:t>
+      </w:r>
+      <w:r>
+        <w:t xml:space="preserve">imestamps, which also need to be included in the log. It is also super easy to push files since I am using atom.io and I barely </w:t>
+      </w:r>
+      <w:proofErr w:type="gramStart"/>
+      <w:r>
+        <w:t>have to</w:t>
+      </w:r>
+      <w:proofErr w:type="gramEnd"/>
+      <w:r>
+        <w:t xml:space="preserve"> think about logging.</w:t>
+      </w:r>
+      <w:r>
+        <w:t xml:space="preserve"> Makes life simple that way </w:t>
+      </w:r>
+      <w:r>
+        <w:rPr>
+          <mc:AlternateContent>
+            <mc:Choice Requires="w16se"/>
+            <mc:Fallback>
+              <w:rFonts w:ascii="Segoe UI Emoji" w:eastAsia="Segoe UI Emoji" w:hAnsi="Segoe UI Emoji" w:cs="Segoe UI Emoji"/>
+            </mc:Fallback>
+          </mc:AlternateContent>
+        </w:rPr>
+        <mc:AlternateContent>
+          <mc:Choice Requires="w16se">
+            <w16se:symEx w16se:font="Segoe UI Emoji" w16se:char="1F60A"/>
+          </mc:Choice>
+          <mc:Fallback>
+            <w:t>😊</w:t>
+          </mc:Fallback>
+        </mc:AlternateContent>
       </w:r>
       <w:r>
         <w:t>.</w:t>
-      </w:r>
-      <w:r>
-        <w:br/>
-        <w:t xml:space="preserve">I will use </w:t>
-      </w:r>
-      <w:r>
-        <w:t>atom.io</w:t>
-      </w:r>
-      <w:r>
-        <w:t xml:space="preserve"> because it is the best text-editor software that I have used so far. It is very light-weight</w:t>
-      </w:r>
-      <w:r>
-        <w:t>, has an intuitive design and best of all, it works!</w:t>
-      </w:r>
-      <w:r>
-        <w:t xml:space="preserve"> </w:t>
-      </w:r>
-      <w:proofErr w:type="gramStart"/>
-      <w:r>
-        <w:t>Also</w:t>
-      </w:r>
-      <w:proofErr w:type="gramEnd"/>
-      <w:r>
-        <w:t xml:space="preserve"> it has super cool packages which Sublime doesn’t have. R I P</w:t>
       </w:r>
     </w:p>
     <w:p>
@@ -510,23 +747,25 @@
         <w:t>Image editing</w:t>
       </w:r>
       <w:r>
-        <w:t xml:space="preserve"> – Adobe Photoshop or Microsoft Photos</w:t>
+        <w:t xml:space="preserve"> –</w:t>
+      </w:r>
+      <w:bookmarkStart w:id="0" w:name="_GoBack"/>
+      <w:bookmarkEnd w:id="0"/>
+      <w:r>
+        <w:t>Microsoft Photos</w:t>
       </w:r>
       <w:r>
         <w:br/>
-        <w:t xml:space="preserve">I will use Photos for very simple editing tasks, such as cropping an image or applying a filter and I will use </w:t>
-      </w:r>
-      <w:r>
-        <w:t xml:space="preserve">Photoshop for harder </w:t>
-      </w:r>
-      <w:r>
-        <w:t>editing tasks, because I cannot use Photos for more than cropping and light editing.</w:t>
-      </w:r>
-      <w:r>
-        <w:t xml:space="preserve"> </w:t>
-      </w:r>
-      <w:r>
-        <w:t>I will use PS instead of GIMP because I don’t know how to use GIMP.</w:t>
+        <w:t>I will use Photos for very simple editing tasks, such as cropping an image or applying a filter</w:t>
+      </w:r>
+      <w:r>
+        <w:t>, however,</w:t>
+      </w:r>
+      <w:r>
+        <w:t xml:space="preserve"> I cannot use Photos for more than cropping and light editing.</w:t>
+      </w:r>
+      <w:r>
+        <w:t xml:space="preserve"> Photos is already preinstalled which I why I will use it. It can perform basic tasks such as cropping, filtering and other small retouching which is all that I need.</w:t>
       </w:r>
     </w:p>
     <w:p>
@@ -1080,6 +1319,18 @@
       <w:szCs w:val="26"/>
     </w:rPr>
   </w:style>
+  <w:style w:type="character" w:styleId="Hyperlink">
+    <w:name w:val="Hyperlink"/>
+    <w:basedOn w:val="DefaultParagraphFont"/>
+    <w:uiPriority w:val="99"/>
+    <w:semiHidden/>
+    <w:unhideWhenUsed/>
+    <w:rsid w:val="0052523E"/>
+    <w:rPr>
+      <w:color w:val="0000FF"/>
+      <w:u w:val="single"/>
+    </w:rPr>
+  </w:style>
 </w:styles>
 </file>
 

</xml_diff>